<commit_message>
update expose word file and gitignore regarding the temp word doc file
</commit_message>
<xml_diff>
--- a/src/thesis-expose_v1.docx
+++ b/src/thesis-expose_v1.docx
@@ -12,6 +12,7 @@
       <w:r>
         <w:rPr>
           <w:rFonts w:ascii="Arial" w:hAnsi="Arial" w:cs="Arial"/>
+          <w:noProof/>
           <w:lang w:val="de-DE"/>
         </w:rPr>
         <w:drawing>
@@ -241,7 +242,6 @@
         <w:jc w:val="center"/>
         <w:rPr>
           <w:rFonts w:ascii="Arial" w:hAnsi="Arial" w:cs="Arial"/>
-          <w:lang w:val="de-DE"/>
         </w:rPr>
       </w:pPr>
       <w:r>
@@ -256,8 +256,16 @@
           <w:rFonts w:ascii="Arial" w:hAnsi="Arial" w:cs="Arial"/>
           <w:lang w:val="de-DE"/>
         </w:rPr>
-        <w:t>m Studiengang Informatik</w:t>
-      </w:r>
+        <w:t xml:space="preserve">m Studiengang </w:t>
+      </w:r>
+      <w:proofErr w:type="spellStart"/>
+      <w:r>
+        <w:rPr>
+          <w:rFonts w:ascii="Arial" w:hAnsi="Arial" w:cs="Arial"/>
+        </w:rPr>
+        <w:t>Informatik</w:t>
+      </w:r>
+      <w:proofErr w:type="spellEnd"/>
     </w:p>
     <w:p>
       <w:pPr>
@@ -559,7 +567,6 @@
         <w:jc w:val="both"/>
         <w:rPr>
           <w:rFonts w:ascii="Arial" w:hAnsi="Arial" w:cs="Arial"/>
-          <w:lang w:val="de-DE"/>
         </w:rPr>
       </w:pPr>
       <w:r>
@@ -572,22 +579,13 @@
       <w:r>
         <w:rPr>
           <w:rFonts w:ascii="Arial" w:hAnsi="Arial" w:cs="Arial"/>
-          <w:lang w:val="de-DE"/>
-        </w:rPr>
-        <w:t xml:space="preserve">: </w:t>
-      </w:r>
-      <w:r>
-        <w:rPr>
-          <w:rFonts w:ascii="Arial" w:hAnsi="Arial" w:cs="Arial"/>
-          <w:lang w:val="de-DE"/>
-        </w:rPr>
-        <w:t xml:space="preserve">Prof. Dr. Simone </w:t>
+        </w:rPr>
+        <w:t xml:space="preserve">: Prof. Dr. Simone </w:t>
       </w:r>
       <w:proofErr w:type="spellStart"/>
       <w:r>
         <w:rPr>
           <w:rFonts w:ascii="Arial" w:hAnsi="Arial" w:cs="Arial"/>
-          <w:lang w:val="de-DE"/>
         </w:rPr>
         <w:t>Bürsner</w:t>
       </w:r>
@@ -620,14 +618,7 @@
           <w:rFonts w:ascii="Arial" w:hAnsi="Arial" w:cs="Arial"/>
           <w:lang w:val="de-DE"/>
         </w:rPr>
-        <w:t xml:space="preserve">: </w:t>
-      </w:r>
-      <w:r>
-        <w:rPr>
-          <w:rFonts w:ascii="Arial" w:hAnsi="Arial" w:cs="Arial"/>
-          <w:lang w:val="de-DE"/>
-        </w:rPr>
-        <w:t xml:space="preserve">Prof. Dr. Andreas </w:t>
+        <w:t xml:space="preserve">: Prof. Dr. Andreas </w:t>
       </w:r>
       <w:proofErr w:type="spellStart"/>
       <w:r>
@@ -652,7 +643,14 @@
           <w:rFonts w:ascii="Arial" w:hAnsi="Arial" w:cs="Arial"/>
           <w:lang w:val="de-DE"/>
         </w:rPr>
-        <w:t>Eingereicht am: DD.MM.2025</w:t>
+        <w:t>Eingereicht am</w:t>
+      </w:r>
+      <w:r>
+        <w:rPr>
+          <w:rFonts w:ascii="Arial" w:hAnsi="Arial" w:cs="Arial"/>
+          <w:lang w:val="de-DE"/>
+        </w:rPr>
+        <w:t>: DD.MM.2025</w:t>
       </w:r>
     </w:p>
     <w:p>
@@ -704,7 +702,149 @@
           <w:szCs w:val="22"/>
           <w:lang w:val="de-DE"/>
         </w:rPr>
-        <w:t>Abc</w:t>
+        <w:t>Welches wissenschaftlich oder fachlich relevante Problem ist der Ausgangspunkt der Arbeit</w:t>
+      </w:r>
+    </w:p>
+    <w:p>
+      <w:pPr>
+        <w:jc w:val="both"/>
+        <w:rPr>
+          <w:rFonts w:ascii="Arial" w:hAnsi="Arial" w:cs="Arial"/>
+          <w:sz w:val="22"/>
+          <w:szCs w:val="22"/>
+          <w:lang w:val="de-DE"/>
+        </w:rPr>
+      </w:pPr>
+      <w:r>
+        <w:rPr>
+          <w:rFonts w:ascii="Arial" w:hAnsi="Arial" w:cs="Arial"/>
+          <w:sz w:val="22"/>
+          <w:szCs w:val="22"/>
+          <w:lang w:val="de-DE"/>
+        </w:rPr>
+        <w:t>und warum handelt es sich dabei um ein Problem?</w:t>
+      </w:r>
+    </w:p>
+    <w:p>
+      <w:pPr>
+        <w:jc w:val="both"/>
+        <w:rPr>
+          <w:rFonts w:ascii="Arial" w:hAnsi="Arial" w:cs="Arial"/>
+          <w:sz w:val="22"/>
+          <w:szCs w:val="22"/>
+          <w:lang w:val="de-DE"/>
+        </w:rPr>
+      </w:pPr>
+    </w:p>
+    <w:p>
+      <w:pPr>
+        <w:jc w:val="both"/>
+        <w:rPr>
+          <w:rFonts w:ascii="Arial" w:hAnsi="Arial" w:cs="Arial"/>
+          <w:sz w:val="22"/>
+          <w:szCs w:val="22"/>
+          <w:lang w:val="de-DE"/>
+        </w:rPr>
+      </w:pPr>
+      <w:r>
+        <w:rPr>
+          <w:rFonts w:ascii="Arial" w:hAnsi="Arial" w:cs="Arial"/>
+          <w:sz w:val="22"/>
+          <w:szCs w:val="22"/>
+          <w:lang w:val="de-DE"/>
+        </w:rPr>
+        <w:t xml:space="preserve">Welche Relevanz hat das untersuchte Problem? Warum ist es </w:t>
+      </w:r>
+      <w:proofErr w:type="gramStart"/>
+      <w:r>
+        <w:rPr>
+          <w:rFonts w:ascii="Arial" w:hAnsi="Arial" w:cs="Arial"/>
+          <w:sz w:val="22"/>
+          <w:szCs w:val="22"/>
+          <w:lang w:val="de-DE"/>
+        </w:rPr>
+        <w:t>lohnenswert</w:t>
+      </w:r>
+      <w:proofErr w:type="gramEnd"/>
+      <w:r>
+        <w:rPr>
+          <w:rFonts w:ascii="Arial" w:hAnsi="Arial" w:cs="Arial"/>
+          <w:sz w:val="22"/>
+          <w:szCs w:val="22"/>
+          <w:lang w:val="de-DE"/>
+        </w:rPr>
+        <w:t xml:space="preserve"> diesem Problem</w:t>
+      </w:r>
+    </w:p>
+    <w:p>
+      <w:pPr>
+        <w:jc w:val="both"/>
+        <w:rPr>
+          <w:rFonts w:ascii="Arial" w:hAnsi="Arial" w:cs="Arial"/>
+          <w:sz w:val="22"/>
+          <w:szCs w:val="22"/>
+          <w:lang w:val="de-DE"/>
+        </w:rPr>
+      </w:pPr>
+      <w:r>
+        <w:rPr>
+          <w:rFonts w:ascii="Arial" w:hAnsi="Arial" w:cs="Arial"/>
+          <w:sz w:val="22"/>
+          <w:szCs w:val="22"/>
+          <w:lang w:val="de-DE"/>
+        </w:rPr>
+        <w:t>nachzugehen?</w:t>
+      </w:r>
+    </w:p>
+    <w:p>
+      <w:pPr>
+        <w:jc w:val="both"/>
+        <w:rPr>
+          <w:rFonts w:ascii="Arial" w:hAnsi="Arial" w:cs="Arial"/>
+          <w:sz w:val="22"/>
+          <w:szCs w:val="22"/>
+          <w:lang w:val="de-DE"/>
+        </w:rPr>
+      </w:pPr>
+    </w:p>
+    <w:p>
+      <w:pPr>
+        <w:jc w:val="both"/>
+        <w:rPr>
+          <w:rFonts w:ascii="Arial" w:hAnsi="Arial" w:cs="Arial"/>
+          <w:sz w:val="22"/>
+          <w:szCs w:val="22"/>
+          <w:lang w:val="de-DE"/>
+        </w:rPr>
+      </w:pPr>
+      <w:r>
+        <w:rPr>
+          <w:rFonts w:ascii="Arial" w:hAnsi="Arial" w:cs="Arial"/>
+          <w:sz w:val="22"/>
+          <w:szCs w:val="22"/>
+          <w:lang w:val="de-DE"/>
+        </w:rPr>
+        <w:t>Warum soll ausgerechnet dieses Problem behandelt werden? Wie kommt es zu dem</w:t>
+      </w:r>
+    </w:p>
+    <w:p>
+      <w:pPr>
+        <w:jc w:val="both"/>
+        <w:rPr>
+          <w:rFonts w:ascii="Arial" w:hAnsi="Arial" w:cs="Arial"/>
+          <w:sz w:val="22"/>
+          <w:szCs w:val="22"/>
+          <w:lang w:val="de-DE"/>
+        </w:rPr>
+      </w:pPr>
+      <w:r>
+        <w:rPr>
+          <w:rFonts w:ascii="Arial" w:hAnsi="Arial" w:cs="Arial"/>
+          <w:sz w:val="22"/>
+          <w:szCs w:val="22"/>
+          <w:lang w:val="de-DE"/>
+        </w:rPr>
+        <w:t>Thema?</w:t>
       </w:r>
     </w:p>
     <w:p>
@@ -777,17 +917,137 @@
           <w:lang w:val="de-DE"/>
         </w:rPr>
       </w:pPr>
-      <w:proofErr w:type="spellStart"/>
-      <w:r>
-        <w:rPr>
-          <w:rFonts w:ascii="Arial" w:hAnsi="Arial" w:cs="Arial"/>
-          <w:sz w:val="22"/>
-          <w:szCs w:val="22"/>
-          <w:lang w:val="de-DE"/>
-        </w:rPr>
-        <w:t>abc</w:t>
-      </w:r>
-      <w:proofErr w:type="spellEnd"/>
+      <w:r>
+        <w:rPr>
+          <w:rFonts w:ascii="Arial" w:hAnsi="Arial" w:cs="Arial"/>
+          <w:sz w:val="22"/>
+          <w:szCs w:val="22"/>
+          <w:lang w:val="de-DE"/>
+        </w:rPr>
+        <w:t>Was genau werden Sie selbst untersuchen?</w:t>
+      </w:r>
+    </w:p>
+    <w:p>
+      <w:pPr>
+        <w:jc w:val="both"/>
+        <w:rPr>
+          <w:rFonts w:ascii="Arial" w:hAnsi="Arial" w:cs="Arial"/>
+          <w:sz w:val="22"/>
+          <w:szCs w:val="22"/>
+          <w:lang w:val="de-DE"/>
+        </w:rPr>
+      </w:pPr>
+      <w:r>
+        <w:rPr>
+          <w:rFonts w:ascii="Arial" w:hAnsi="Arial" w:cs="Arial"/>
+          <w:sz w:val="22"/>
+          <w:szCs w:val="22"/>
+          <w:lang w:val="de-DE"/>
+        </w:rPr>
+        <w:t>Mit diesem Schritt soll das Thema weiter eingegrenzt werden.</w:t>
+      </w:r>
+    </w:p>
+    <w:p>
+      <w:pPr>
+        <w:jc w:val="both"/>
+        <w:rPr>
+          <w:rFonts w:ascii="Arial" w:hAnsi="Arial" w:cs="Arial"/>
+          <w:sz w:val="22"/>
+          <w:szCs w:val="22"/>
+          <w:lang w:val="de-DE"/>
+        </w:rPr>
+      </w:pPr>
+    </w:p>
+    <w:p>
+      <w:pPr>
+        <w:jc w:val="both"/>
+        <w:rPr>
+          <w:rFonts w:ascii="Arial" w:hAnsi="Arial" w:cs="Arial"/>
+          <w:sz w:val="22"/>
+          <w:szCs w:val="22"/>
+          <w:lang w:val="de-DE"/>
+        </w:rPr>
+      </w:pPr>
+      <w:r>
+        <w:rPr>
+          <w:rFonts w:ascii="Arial" w:hAnsi="Arial" w:cs="Arial"/>
+          <w:sz w:val="22"/>
+          <w:szCs w:val="22"/>
+          <w:lang w:val="de-DE"/>
+        </w:rPr>
+        <w:t>Auf welche zentrale Frage soll in der Arbeit eine Antwort gefunden oder gegeben werden?</w:t>
+      </w:r>
+    </w:p>
+    <w:p>
+      <w:pPr>
+        <w:jc w:val="both"/>
+        <w:rPr>
+          <w:rFonts w:ascii="Arial" w:hAnsi="Arial" w:cs="Arial"/>
+          <w:sz w:val="22"/>
+          <w:szCs w:val="22"/>
+          <w:lang w:val="de-DE"/>
+        </w:rPr>
+      </w:pPr>
+    </w:p>
+    <w:p>
+      <w:pPr>
+        <w:jc w:val="both"/>
+        <w:rPr>
+          <w:rFonts w:ascii="Arial" w:hAnsi="Arial" w:cs="Arial"/>
+          <w:sz w:val="22"/>
+          <w:szCs w:val="22"/>
+          <w:lang w:val="de-DE"/>
+        </w:rPr>
+      </w:pPr>
+      <w:r>
+        <w:rPr>
+          <w:rFonts w:ascii="Arial" w:hAnsi="Arial" w:cs="Arial"/>
+          <w:sz w:val="22"/>
+          <w:szCs w:val="22"/>
+          <w:lang w:val="de-DE"/>
+        </w:rPr>
+        <w:t>Welches konkrete Problem soll damit (aus welcher Perspektive und unter welchen</w:t>
+      </w:r>
+    </w:p>
+    <w:p>
+      <w:pPr>
+        <w:jc w:val="both"/>
+        <w:rPr>
+          <w:rFonts w:ascii="Arial" w:hAnsi="Arial" w:cs="Arial"/>
+          <w:sz w:val="22"/>
+          <w:szCs w:val="22"/>
+          <w:lang w:val="de-DE"/>
+        </w:rPr>
+      </w:pPr>
+      <w:r>
+        <w:rPr>
+          <w:rFonts w:ascii="Arial" w:hAnsi="Arial" w:cs="Arial"/>
+          <w:sz w:val="22"/>
+          <w:szCs w:val="22"/>
+          <w:lang w:val="de-DE"/>
+        </w:rPr>
+        <w:t>Vorzeichen) behandelt werden?</w:t>
+      </w:r>
+    </w:p>
+    <w:p>
+      <w:pPr>
+        <w:jc w:val="both"/>
+        <w:rPr>
+          <w:rFonts w:ascii="Arial" w:hAnsi="Arial" w:cs="Arial"/>
+          <w:sz w:val="22"/>
+          <w:szCs w:val="22"/>
+          <w:lang w:val="de-DE"/>
+        </w:rPr>
+      </w:pPr>
+      <w:r>
+        <w:rPr>
+          <w:rFonts w:ascii="Arial" w:hAnsi="Arial" w:cs="Arial"/>
+          <w:sz w:val="22"/>
+          <w:szCs w:val="22"/>
+          <w:lang w:val="de-DE"/>
+        </w:rPr>
+        <w:t>Hier sollte eine Problemanalyse durchgeführt werden und Teilprobleme identifiziert werden.</w:t>
+      </w:r>
     </w:p>
     <w:p>
       <w:pPr>
@@ -859,17 +1119,77 @@
           <w:lang w:val="de-DE"/>
         </w:rPr>
       </w:pPr>
-      <w:proofErr w:type="spellStart"/>
-      <w:r>
-        <w:rPr>
-          <w:rFonts w:ascii="Arial" w:hAnsi="Arial" w:cs="Arial"/>
-          <w:sz w:val="22"/>
-          <w:szCs w:val="22"/>
-          <w:lang w:val="de-DE"/>
-        </w:rPr>
-        <w:t>abc</w:t>
-      </w:r>
-      <w:proofErr w:type="spellEnd"/>
+      <w:r>
+        <w:rPr>
+          <w:rFonts w:ascii="Arial" w:hAnsi="Arial" w:cs="Arial"/>
+          <w:sz w:val="22"/>
+          <w:szCs w:val="22"/>
+          <w:lang w:val="de-DE"/>
+        </w:rPr>
+        <w:t>Was soll mit den Ausführungen erreicht werden?</w:t>
+      </w:r>
+    </w:p>
+    <w:p>
+      <w:pPr>
+        <w:jc w:val="both"/>
+        <w:rPr>
+          <w:rFonts w:ascii="Arial" w:hAnsi="Arial" w:cs="Arial"/>
+          <w:sz w:val="22"/>
+          <w:szCs w:val="22"/>
+          <w:lang w:val="de-DE"/>
+        </w:rPr>
+      </w:pPr>
+    </w:p>
+    <w:p>
+      <w:pPr>
+        <w:jc w:val="both"/>
+        <w:rPr>
+          <w:rFonts w:ascii="Arial" w:hAnsi="Arial" w:cs="Arial"/>
+          <w:sz w:val="22"/>
+          <w:szCs w:val="22"/>
+          <w:lang w:val="de-DE"/>
+        </w:rPr>
+      </w:pPr>
+      <w:r>
+        <w:rPr>
+          <w:rFonts w:ascii="Arial" w:hAnsi="Arial" w:cs="Arial"/>
+          <w:sz w:val="22"/>
+          <w:szCs w:val="22"/>
+          <w:lang w:val="de-DE"/>
+        </w:rPr>
+        <w:t>Was soll belegt oder widerlegt werden?</w:t>
+      </w:r>
+    </w:p>
+    <w:p>
+      <w:pPr>
+        <w:jc w:val="both"/>
+        <w:rPr>
+          <w:rFonts w:ascii="Arial" w:hAnsi="Arial" w:cs="Arial"/>
+          <w:sz w:val="22"/>
+          <w:szCs w:val="22"/>
+          <w:lang w:val="de-DE"/>
+        </w:rPr>
+      </w:pPr>
+    </w:p>
+    <w:p>
+      <w:pPr>
+        <w:jc w:val="both"/>
+        <w:rPr>
+          <w:rFonts w:ascii="Arial" w:hAnsi="Arial" w:cs="Arial"/>
+          <w:sz w:val="22"/>
+          <w:szCs w:val="22"/>
+          <w:lang w:val="de-DE"/>
+        </w:rPr>
+      </w:pPr>
+      <w:r>
+        <w:rPr>
+          <w:rFonts w:ascii="Arial" w:hAnsi="Arial" w:cs="Arial"/>
+          <w:sz w:val="22"/>
+          <w:szCs w:val="22"/>
+          <w:lang w:val="de-DE"/>
+        </w:rPr>
+        <w:t>Beide Aspekte müssen mit den vorher aufgestellten (Leit-)Fragen übereinstimmen.</w:t>
+      </w:r>
     </w:p>
     <w:p>
       <w:pPr>
@@ -941,17 +1261,117 @@
           <w:lang w:val="de-DE"/>
         </w:rPr>
       </w:pPr>
-      <w:proofErr w:type="spellStart"/>
-      <w:r>
-        <w:rPr>
-          <w:rFonts w:ascii="Arial" w:hAnsi="Arial" w:cs="Arial"/>
-          <w:sz w:val="22"/>
-          <w:szCs w:val="22"/>
-          <w:lang w:val="de-DE"/>
-        </w:rPr>
-        <w:t>abc</w:t>
-      </w:r>
-      <w:proofErr w:type="spellEnd"/>
+      <w:r>
+        <w:rPr>
+          <w:rFonts w:ascii="Arial" w:hAnsi="Arial" w:cs="Arial"/>
+          <w:sz w:val="22"/>
+          <w:szCs w:val="22"/>
+          <w:lang w:val="de-DE"/>
+        </w:rPr>
+        <w:t>Welche wissenschaftlichen Erkenntnisse liegen zu dem Thema bereits vor?</w:t>
+      </w:r>
+    </w:p>
+    <w:p>
+      <w:pPr>
+        <w:jc w:val="both"/>
+        <w:rPr>
+          <w:rFonts w:ascii="Arial" w:hAnsi="Arial" w:cs="Arial"/>
+          <w:sz w:val="22"/>
+          <w:szCs w:val="22"/>
+          <w:lang w:val="de-DE"/>
+        </w:rPr>
+      </w:pPr>
+    </w:p>
+    <w:p>
+      <w:pPr>
+        <w:jc w:val="both"/>
+        <w:rPr>
+          <w:rFonts w:ascii="Arial" w:hAnsi="Arial" w:cs="Arial"/>
+          <w:sz w:val="22"/>
+          <w:szCs w:val="22"/>
+          <w:lang w:val="de-DE"/>
+        </w:rPr>
+      </w:pPr>
+      <w:r>
+        <w:rPr>
+          <w:rFonts w:ascii="Arial" w:hAnsi="Arial" w:cs="Arial"/>
+          <w:sz w:val="22"/>
+          <w:szCs w:val="22"/>
+          <w:lang w:val="de-DE"/>
+        </w:rPr>
+        <w:t>Welche Aspekte des Themas sind bisher noch nicht ausreichend oder erfolgreich behandelt</w:t>
+      </w:r>
+    </w:p>
+    <w:p>
+      <w:pPr>
+        <w:jc w:val="both"/>
+        <w:rPr>
+          <w:rFonts w:ascii="Arial" w:hAnsi="Arial" w:cs="Arial"/>
+          <w:sz w:val="22"/>
+          <w:szCs w:val="22"/>
+          <w:lang w:val="de-DE"/>
+        </w:rPr>
+      </w:pPr>
+      <w:r>
+        <w:rPr>
+          <w:rFonts w:ascii="Arial" w:hAnsi="Arial" w:cs="Arial"/>
+          <w:sz w:val="22"/>
+          <w:szCs w:val="22"/>
+          <w:lang w:val="de-DE"/>
+        </w:rPr>
+        <w:t>worden?</w:t>
+      </w:r>
+    </w:p>
+    <w:p>
+      <w:pPr>
+        <w:jc w:val="both"/>
+        <w:rPr>
+          <w:rFonts w:ascii="Arial" w:hAnsi="Arial" w:cs="Arial"/>
+          <w:sz w:val="22"/>
+          <w:szCs w:val="22"/>
+          <w:lang w:val="de-DE"/>
+        </w:rPr>
+      </w:pPr>
+    </w:p>
+    <w:p>
+      <w:pPr>
+        <w:jc w:val="both"/>
+        <w:rPr>
+          <w:rFonts w:ascii="Arial" w:hAnsi="Arial" w:cs="Arial"/>
+          <w:sz w:val="22"/>
+          <w:szCs w:val="22"/>
+          <w:lang w:val="de-DE"/>
+        </w:rPr>
+      </w:pPr>
+      <w:r>
+        <w:rPr>
+          <w:rFonts w:ascii="Arial" w:hAnsi="Arial" w:cs="Arial"/>
+          <w:sz w:val="22"/>
+          <w:szCs w:val="22"/>
+          <w:lang w:val="de-DE"/>
+        </w:rPr>
+        <w:t>Auf welche Begriffe, Theorien, Modelle oder Erklärungsansätze soll Bezug genommen</w:t>
+      </w:r>
+    </w:p>
+    <w:p>
+      <w:pPr>
+        <w:jc w:val="both"/>
+        <w:rPr>
+          <w:rFonts w:ascii="Arial" w:hAnsi="Arial" w:cs="Arial"/>
+          <w:sz w:val="22"/>
+          <w:szCs w:val="22"/>
+          <w:lang w:val="de-DE"/>
+        </w:rPr>
+      </w:pPr>
+      <w:r>
+        <w:rPr>
+          <w:rFonts w:ascii="Arial" w:hAnsi="Arial" w:cs="Arial"/>
+          <w:sz w:val="22"/>
+          <w:szCs w:val="22"/>
+          <w:lang w:val="de-DE"/>
+        </w:rPr>
+        <w:t>werden?</w:t>
+      </w:r>
     </w:p>
     <w:p>
       <w:pPr>
@@ -1023,17 +1443,142 @@
           <w:lang w:val="de-DE"/>
         </w:rPr>
       </w:pPr>
-      <w:proofErr w:type="spellStart"/>
-      <w:r>
-        <w:rPr>
-          <w:rFonts w:ascii="Arial" w:hAnsi="Arial" w:cs="Arial"/>
-          <w:sz w:val="22"/>
-          <w:szCs w:val="22"/>
-          <w:lang w:val="de-DE"/>
-        </w:rPr>
-        <w:t>abc</w:t>
-      </w:r>
-      <w:proofErr w:type="spellEnd"/>
+      <w:r>
+        <w:rPr>
+          <w:rFonts w:ascii="Arial" w:hAnsi="Arial" w:cs="Arial"/>
+          <w:sz w:val="22"/>
+          <w:szCs w:val="22"/>
+          <w:lang w:val="de-DE"/>
+        </w:rPr>
+        <w:t>Mit welchen wissenschaftlichen Methoden soll das Problem bzw. Teilprobleme bearbeitet</w:t>
+      </w:r>
+    </w:p>
+    <w:p>
+      <w:pPr>
+        <w:jc w:val="both"/>
+        <w:rPr>
+          <w:rFonts w:ascii="Arial" w:hAnsi="Arial" w:cs="Arial"/>
+          <w:sz w:val="22"/>
+          <w:szCs w:val="22"/>
+          <w:lang w:val="de-DE"/>
+        </w:rPr>
+      </w:pPr>
+      <w:r>
+        <w:rPr>
+          <w:rFonts w:ascii="Arial" w:hAnsi="Arial" w:cs="Arial"/>
+          <w:sz w:val="22"/>
+          <w:szCs w:val="22"/>
+          <w:lang w:val="de-DE"/>
+        </w:rPr>
+        <w:t>werden?</w:t>
+      </w:r>
+    </w:p>
+    <w:p>
+      <w:pPr>
+        <w:jc w:val="both"/>
+        <w:rPr>
+          <w:rFonts w:ascii="Arial" w:hAnsi="Arial" w:cs="Arial"/>
+          <w:sz w:val="22"/>
+          <w:szCs w:val="22"/>
+          <w:lang w:val="de-DE"/>
+        </w:rPr>
+      </w:pPr>
+    </w:p>
+    <w:p>
+      <w:pPr>
+        <w:jc w:val="both"/>
+        <w:rPr>
+          <w:rFonts w:ascii="Arial" w:hAnsi="Arial" w:cs="Arial"/>
+          <w:sz w:val="22"/>
+          <w:szCs w:val="22"/>
+          <w:lang w:val="de-DE"/>
+        </w:rPr>
+      </w:pPr>
+      <w:r>
+        <w:rPr>
+          <w:rFonts w:ascii="Arial" w:hAnsi="Arial" w:cs="Arial"/>
+          <w:sz w:val="22"/>
+          <w:szCs w:val="22"/>
+          <w:lang w:val="de-DE"/>
+        </w:rPr>
+        <w:t>Welche Methoden bieten sich an, die (Leit-)Fragen und Hypothesen angemessen zu</w:t>
+      </w:r>
+    </w:p>
+    <w:p>
+      <w:pPr>
+        <w:jc w:val="both"/>
+        <w:rPr>
+          <w:rFonts w:ascii="Arial" w:hAnsi="Arial" w:cs="Arial"/>
+          <w:sz w:val="22"/>
+          <w:szCs w:val="22"/>
+          <w:lang w:val="de-DE"/>
+        </w:rPr>
+      </w:pPr>
+      <w:r>
+        <w:rPr>
+          <w:rFonts w:ascii="Arial" w:hAnsi="Arial" w:cs="Arial"/>
+          <w:sz w:val="22"/>
+          <w:szCs w:val="22"/>
+          <w:lang w:val="de-DE"/>
+        </w:rPr>
+        <w:t xml:space="preserve">bearbeiten? </w:t>
+      </w:r>
+    </w:p>
+    <w:p>
+      <w:pPr>
+        <w:jc w:val="both"/>
+        <w:rPr>
+          <w:rFonts w:ascii="Arial" w:hAnsi="Arial" w:cs="Arial"/>
+          <w:sz w:val="22"/>
+          <w:szCs w:val="22"/>
+          <w:lang w:val="de-DE"/>
+        </w:rPr>
+      </w:pPr>
+      <w:r>
+        <w:rPr>
+          <w:rFonts w:ascii="Arial" w:hAnsi="Arial" w:cs="Arial"/>
+          <w:sz w:val="22"/>
+          <w:szCs w:val="22"/>
+          <w:lang w:val="de-DE"/>
+        </w:rPr>
+        <w:t>(theoretisch oder empirisch, qualitativ oder quantitativ, eine Kombination der</w:t>
+      </w:r>
+      <w:r>
+        <w:rPr>
+          <w:rFonts w:ascii="Arial" w:hAnsi="Arial" w:cs="Arial"/>
+          <w:sz w:val="22"/>
+          <w:szCs w:val="22"/>
+          <w:lang w:val="de-DE"/>
+        </w:rPr>
+        <w:t xml:space="preserve"> </w:t>
+      </w:r>
+      <w:r>
+        <w:rPr>
+          <w:rFonts w:ascii="Arial" w:hAnsi="Arial" w:cs="Arial"/>
+          <w:sz w:val="22"/>
+          <w:szCs w:val="22"/>
+          <w:lang w:val="de-DE"/>
+        </w:rPr>
+        <w:t>Methoden,</w:t>
+      </w:r>
+      <w:r>
+        <w:rPr>
+          <w:rFonts w:ascii="Arial" w:hAnsi="Arial" w:cs="Arial"/>
+          <w:sz w:val="22"/>
+          <w:szCs w:val="22"/>
+          <w:lang w:val="de-DE"/>
+        </w:rPr>
+        <w:t xml:space="preserve"> </w:t>
+      </w:r>
+      <w:r>
+        <w:rPr>
+          <w:rFonts w:ascii="Arial" w:hAnsi="Arial" w:cs="Arial"/>
+          <w:sz w:val="22"/>
+          <w:szCs w:val="22"/>
+          <w:lang w:val="de-DE"/>
+        </w:rPr>
+        <w:t>etc.).</w:t>
+      </w:r>
     </w:p>
     <w:p>
       <w:pPr>
@@ -1112,16 +1657,38 @@
           <w:szCs w:val="22"/>
           <w:lang w:val="de-DE"/>
         </w:rPr>
-        <w:t>A</w:t>
-      </w:r>
-      <w:r>
-        <w:rPr>
-          <w:rFonts w:ascii="Arial" w:hAnsi="Arial" w:cs="Arial"/>
-          <w:sz w:val="22"/>
-          <w:szCs w:val="22"/>
-          <w:lang w:val="de-DE"/>
-        </w:rPr>
-        <w:t>bc</w:t>
+        <w:t>Wie sollen die entwickelten Methoden evaluiert werden, so dass nachgewiesen werden</w:t>
+      </w:r>
+    </w:p>
+    <w:p>
+      <w:pPr>
+        <w:jc w:val="both"/>
+        <w:rPr>
+          <w:rFonts w:ascii="Arial" w:hAnsi="Arial" w:cs="Arial"/>
+          <w:sz w:val="22"/>
+          <w:szCs w:val="22"/>
+          <w:lang w:val="de-DE"/>
+        </w:rPr>
+      </w:pPr>
+      <w:proofErr w:type="gramStart"/>
+      <w:r>
+        <w:rPr>
+          <w:rFonts w:ascii="Arial" w:hAnsi="Arial" w:cs="Arial"/>
+          <w:sz w:val="22"/>
+          <w:szCs w:val="22"/>
+          <w:lang w:val="de-DE"/>
+        </w:rPr>
+        <w:t>kann</w:t>
+      </w:r>
+      <w:proofErr w:type="gramEnd"/>
+      <w:r>
+        <w:rPr>
+          <w:rFonts w:ascii="Arial" w:hAnsi="Arial" w:cs="Arial"/>
+          <w:sz w:val="22"/>
+          <w:szCs w:val="22"/>
+          <w:lang w:val="de-DE"/>
+        </w:rPr>
+        <w:t>, dass das / die Ziel(e) auch erreicht wurde(n).</w:t>
       </w:r>
     </w:p>
     <w:p>
@@ -1194,17 +1761,15 @@
           <w:lang w:val="de-DE"/>
         </w:rPr>
       </w:pPr>
-      <w:proofErr w:type="spellStart"/>
-      <w:r>
-        <w:rPr>
-          <w:rFonts w:ascii="Arial" w:hAnsi="Arial" w:cs="Arial"/>
-          <w:sz w:val="22"/>
-          <w:szCs w:val="22"/>
-          <w:lang w:val="de-DE"/>
-        </w:rPr>
-        <w:t>abc</w:t>
-      </w:r>
-      <w:proofErr w:type="spellEnd"/>
+      <w:r>
+        <w:rPr>
+          <w:rFonts w:ascii="Arial" w:hAnsi="Arial" w:cs="Arial"/>
+          <w:sz w:val="22"/>
+          <w:szCs w:val="22"/>
+          <w:lang w:val="de-DE"/>
+        </w:rPr>
+        <w:t>Vorläufige Aufbau der späteren Arbeit</w:t>
+      </w:r>
     </w:p>
     <w:p>
       <w:pPr>
@@ -1294,17 +1859,33 @@
           <w:lang w:val="de-DE"/>
         </w:rPr>
       </w:pPr>
-      <w:proofErr w:type="spellStart"/>
-      <w:r>
-        <w:rPr>
-          <w:rFonts w:ascii="Arial" w:hAnsi="Arial" w:cs="Arial"/>
-          <w:sz w:val="22"/>
-          <w:szCs w:val="22"/>
-          <w:lang w:val="de-DE"/>
-        </w:rPr>
-        <w:t>abc</w:t>
-      </w:r>
-      <w:proofErr w:type="spellEnd"/>
+      <w:r>
+        <w:rPr>
+          <w:rFonts w:ascii="Arial" w:hAnsi="Arial" w:cs="Arial"/>
+          <w:sz w:val="22"/>
+          <w:szCs w:val="22"/>
+          <w:lang w:val="de-DE"/>
+        </w:rPr>
+        <w:t>Überblick über bisher ermittelten</w:t>
+      </w:r>
+      <w:r>
+        <w:rPr>
+          <w:rFonts w:ascii="Arial" w:hAnsi="Arial" w:cs="Arial"/>
+          <w:sz w:val="22"/>
+          <w:szCs w:val="22"/>
+          <w:lang w:val="de-DE"/>
+        </w:rPr>
+        <w:t xml:space="preserve"> </w:t>
+      </w:r>
+      <w:r>
+        <w:rPr>
+          <w:rFonts w:ascii="Arial" w:hAnsi="Arial" w:cs="Arial"/>
+          <w:sz w:val="22"/>
+          <w:szCs w:val="22"/>
+          <w:lang w:val="de-DE"/>
+        </w:rPr>
+        <w:t>Literaturquellen. (Alphabetisch nach den Namen der Autoren sortiert)</w:t>
+      </w:r>
     </w:p>
     <w:p>
       <w:pPr>
@@ -1376,17 +1957,33 @@
           <w:lang w:val="de-DE"/>
         </w:rPr>
       </w:pPr>
-      <w:proofErr w:type="spellStart"/>
-      <w:r>
-        <w:rPr>
-          <w:rFonts w:ascii="Arial" w:hAnsi="Arial" w:cs="Arial"/>
-          <w:sz w:val="22"/>
-          <w:szCs w:val="22"/>
-          <w:lang w:val="de-DE"/>
-        </w:rPr>
-        <w:t>abc</w:t>
-      </w:r>
-      <w:proofErr w:type="spellEnd"/>
+      <w:r>
+        <w:rPr>
+          <w:rFonts w:ascii="Arial" w:hAnsi="Arial" w:cs="Arial"/>
+          <w:sz w:val="22"/>
+          <w:szCs w:val="22"/>
+          <w:lang w:val="de-DE"/>
+        </w:rPr>
+        <w:t>Detaillierte Planung der einzelnen Schritte,</w:t>
+      </w:r>
+      <w:r>
+        <w:rPr>
+          <w:rFonts w:ascii="Arial" w:hAnsi="Arial" w:cs="Arial"/>
+          <w:sz w:val="22"/>
+          <w:szCs w:val="22"/>
+          <w:lang w:val="de-DE"/>
+        </w:rPr>
+        <w:t xml:space="preserve"> </w:t>
+      </w:r>
+      <w:r>
+        <w:rPr>
+          <w:rFonts w:ascii="Arial" w:hAnsi="Arial" w:cs="Arial"/>
+          <w:sz w:val="22"/>
+          <w:szCs w:val="22"/>
+          <w:lang w:val="de-DE"/>
+        </w:rPr>
+        <w:t>Aufgaben in Wochen.</w:t>
+      </w:r>
     </w:p>
     <w:p>
       <w:pPr>
@@ -1455,6 +2052,11 @@
         <w:docPartUnique/>
       </w:docPartObj>
     </w:sdtPr>
+    <w:sdtEndPr>
+      <w:rPr>
+        <w:rStyle w:val="PageNumber"/>
+      </w:rPr>
+    </w:sdtEndPr>
     <w:sdtContent>
       <w:p>
         <w:pPr>
@@ -1511,6 +2113,11 @@
         <w:docPartUnique/>
       </w:docPartObj>
     </w:sdtPr>
+    <w:sdtEndPr>
+      <w:rPr>
+        <w:rStyle w:val="PageNumber"/>
+      </w:rPr>
+    </w:sdtEndPr>
     <w:sdtContent>
       <w:p>
         <w:pPr>

</xml_diff>